<commit_message>
Formatted documents needed changed, also updated the one file to a docx file instead of doc
</commit_message>
<xml_diff>
--- a/public/templates/Formatted Agreement to Vacate.docx
+++ b/public/templates/Formatted Agreement to Vacate.docx
@@ -130,7 +130,7 @@
           <w:sz w:val="24"/>
           <w:szCs w:val="24"/>
         </w:rPr>
-        <w:t>{{</w:t>
+        <w:t>||</w:t>
       </w:r>
       <w:proofErr w:type="spellStart"/>
       <w:r>
@@ -148,7 +148,7 @@
           <w:sz w:val="24"/>
           <w:szCs w:val="24"/>
         </w:rPr>
-        <w:t>}}</w:t>
+        <w:t>||</w:t>
       </w:r>
       <w:r>
         <w:rPr>
@@ -221,7 +221,7 @@
           <w:sz w:val="24"/>
           <w:szCs w:val="24"/>
         </w:rPr>
-        <w:t>{{</w:t>
+        <w:t>||</w:t>
       </w:r>
       <w:proofErr w:type="spellStart"/>
       <w:r>
@@ -239,7 +239,7 @@
           <w:sz w:val="24"/>
           <w:szCs w:val="24"/>
         </w:rPr>
-        <w:t>}}</w:t>
+        <w:t>||</w:t>
       </w:r>
     </w:p>
     <w:p>
@@ -267,7 +267,7 @@
           <w:sz w:val="24"/>
           <w:szCs w:val="24"/>
         </w:rPr>
-        <w:t>{{</w:t>
+        <w:t>||</w:t>
       </w:r>
       <w:proofErr w:type="spellStart"/>
       <w:r>
@@ -293,7 +293,7 @@
           <w:sz w:val="24"/>
           <w:szCs w:val="24"/>
         </w:rPr>
-        <w:t>}}</w:t>
+        <w:t>||</w:t>
       </w:r>
       <w:r>
         <w:rPr>
@@ -350,33 +350,15 @@
           <w:sz w:val="24"/>
           <w:szCs w:val="24"/>
         </w:rPr>
-        <w:t xml:space="preserve">      </w:t>
-      </w:r>
-      <w:proofErr w:type="gramStart"/>
-      <w:r>
-        <w:rPr>
-          <w:b/>
-          <w:sz w:val="24"/>
-          <w:szCs w:val="24"/>
-        </w:rPr>
-        <w:t xml:space="preserve">   </w:t>
-      </w:r>
-      <w:r>
-        <w:rPr>
-          <w:b/>
-          <w:sz w:val="24"/>
-          <w:szCs w:val="24"/>
-        </w:rPr>
-        <w:t>{</w:t>
-      </w:r>
-      <w:proofErr w:type="gramEnd"/>
-      <w:r>
-        <w:rPr>
-          <w:b/>
-          <w:sz w:val="24"/>
-          <w:szCs w:val="24"/>
-        </w:rPr>
-        <w:t>{</w:t>
+        <w:t xml:space="preserve">         </w:t>
+      </w:r>
+      <w:r>
+        <w:rPr>
+          <w:b/>
+          <w:sz w:val="24"/>
+          <w:szCs w:val="24"/>
+        </w:rPr>
+        <w:t>||</w:t>
       </w:r>
       <w:proofErr w:type="spellStart"/>
       <w:r>
@@ -394,7 +376,7 @@
           <w:sz w:val="24"/>
           <w:szCs w:val="24"/>
         </w:rPr>
-        <w:t>}}</w:t>
+        <w:t>||</w:t>
       </w:r>
     </w:p>
     <w:p>
@@ -580,7 +562,15 @@
           <w:sz w:val="24"/>
           <w:szCs w:val="24"/>
         </w:rPr>
-        <w:t>The property at {{</w:t>
+        <w:t xml:space="preserve">The property at </w:t>
+      </w:r>
+      <w:r>
+        <w:rPr>
+          <w:b/>
+          <w:sz w:val="24"/>
+          <w:szCs w:val="24"/>
+        </w:rPr>
+        <w:t>||</w:t>
       </w:r>
       <w:proofErr w:type="spellStart"/>
       <w:r>
@@ -598,7 +588,7 @@
           <w:sz w:val="24"/>
           <w:szCs w:val="24"/>
         </w:rPr>
-        <w:t>}}</w:t>
+        <w:t>||</w:t>
       </w:r>
     </w:p>
     <w:p>
@@ -671,7 +661,7 @@
           <w:sz w:val="24"/>
           <w:szCs w:val="24"/>
         </w:rPr>
-        <w:t>{{</w:t>
+        <w:t>||</w:t>
       </w:r>
       <w:proofErr w:type="spellStart"/>
       <w:r>
@@ -691,7 +681,7 @@
           <w:sz w:val="24"/>
           <w:szCs w:val="24"/>
         </w:rPr>
-        <w:t>}}</w:t>
+        <w:t>||</w:t>
       </w:r>
       <w:r>
         <w:rPr>
@@ -758,7 +748,7 @@
           <w:sz w:val="24"/>
           <w:szCs w:val="24"/>
         </w:rPr>
-        <w:t>{{</w:t>
+        <w:t>||</w:t>
       </w:r>
       <w:proofErr w:type="spellStart"/>
       <w:r>
@@ -776,7 +766,15 @@
           <w:sz w:val="24"/>
           <w:szCs w:val="24"/>
         </w:rPr>
-        <w:t>}}.</w:t>
+        <w:t>||</w:t>
+      </w:r>
+      <w:r>
+        <w:rPr>
+          <w:color w:val="000000" w:themeColor="text1"/>
+          <w:sz w:val="24"/>
+          <w:szCs w:val="24"/>
+        </w:rPr>
+        <w:t>.</w:t>
       </w:r>
     </w:p>
     <w:p>
@@ -1093,7 +1091,23 @@
           <w:sz w:val="24"/>
           <w:szCs w:val="24"/>
         </w:rPr>
-        <w:t>{{amount1}}</w:t>
+        <w:t>||</w:t>
+      </w:r>
+      <w:r>
+        <w:rPr>
+          <w:color w:val="000000" w:themeColor="text1"/>
+          <w:sz w:val="24"/>
+          <w:szCs w:val="24"/>
+        </w:rPr>
+        <w:t>amount1</w:t>
+      </w:r>
+      <w:r>
+        <w:rPr>
+          <w:color w:val="000000" w:themeColor="text1"/>
+          <w:sz w:val="24"/>
+          <w:szCs w:val="24"/>
+        </w:rPr>
+        <w:t>||</w:t>
       </w:r>
       <w:r>
         <w:rPr>
@@ -1117,7 +1131,23 @@
           <w:sz w:val="24"/>
           <w:szCs w:val="24"/>
         </w:rPr>
-        <w:t>{{date1}}</w:t>
+        <w:t>||</w:t>
+      </w:r>
+      <w:r>
+        <w:rPr>
+          <w:color w:val="000000" w:themeColor="text1"/>
+          <w:sz w:val="24"/>
+          <w:szCs w:val="24"/>
+        </w:rPr>
+        <w:t>date1</w:t>
+      </w:r>
+      <w:r>
+        <w:rPr>
+          <w:color w:val="000000" w:themeColor="text1"/>
+          <w:sz w:val="24"/>
+          <w:szCs w:val="24"/>
+        </w:rPr>
+        <w:t>||</w:t>
       </w:r>
       <w:r>
         <w:rPr>
@@ -1165,7 +1195,31 @@
           <w:sz w:val="24"/>
           <w:szCs w:val="24"/>
         </w:rPr>
-        <w:t xml:space="preserve">{{amount2}} </w:t>
+        <w:t>||</w:t>
+      </w:r>
+      <w:r>
+        <w:rPr>
+          <w:color w:val="000000" w:themeColor="text1"/>
+          <w:sz w:val="24"/>
+          <w:szCs w:val="24"/>
+        </w:rPr>
+        <w:t>amount2</w:t>
+      </w:r>
+      <w:r>
+        <w:rPr>
+          <w:color w:val="000000" w:themeColor="text1"/>
+          <w:sz w:val="24"/>
+          <w:szCs w:val="24"/>
+        </w:rPr>
+        <w:t>||</w:t>
+      </w:r>
+      <w:r>
+        <w:rPr>
+          <w:color w:val="000000" w:themeColor="text1"/>
+          <w:sz w:val="24"/>
+          <w:szCs w:val="24"/>
+        </w:rPr>
+        <w:t xml:space="preserve"> </w:t>
       </w:r>
       <w:r>
         <w:rPr>
@@ -1181,7 +1235,23 @@
           <w:sz w:val="24"/>
           <w:szCs w:val="24"/>
         </w:rPr>
-        <w:t>{{date2}}</w:t>
+        <w:t>||</w:t>
+      </w:r>
+      <w:r>
+        <w:rPr>
+          <w:color w:val="000000" w:themeColor="text1"/>
+          <w:sz w:val="24"/>
+          <w:szCs w:val="24"/>
+        </w:rPr>
+        <w:t>date2</w:t>
+      </w:r>
+      <w:r>
+        <w:rPr>
+          <w:color w:val="000000" w:themeColor="text1"/>
+          <w:sz w:val="24"/>
+          <w:szCs w:val="24"/>
+        </w:rPr>
+        <w:t>||</w:t>
       </w:r>
       <w:r>
         <w:rPr>
@@ -1229,7 +1299,31 @@
           <w:sz w:val="24"/>
           <w:szCs w:val="24"/>
         </w:rPr>
-        <w:t xml:space="preserve">{{amount3}} </w:t>
+        <w:t>||</w:t>
+      </w:r>
+      <w:r>
+        <w:rPr>
+          <w:color w:val="000000" w:themeColor="text1"/>
+          <w:sz w:val="24"/>
+          <w:szCs w:val="24"/>
+        </w:rPr>
+        <w:t>amount3</w:t>
+      </w:r>
+      <w:r>
+        <w:rPr>
+          <w:color w:val="000000" w:themeColor="text1"/>
+          <w:sz w:val="24"/>
+          <w:szCs w:val="24"/>
+        </w:rPr>
+        <w:t>||</w:t>
+      </w:r>
+      <w:r>
+        <w:rPr>
+          <w:color w:val="000000" w:themeColor="text1"/>
+          <w:sz w:val="24"/>
+          <w:szCs w:val="24"/>
+        </w:rPr>
+        <w:t xml:space="preserve"> </w:t>
       </w:r>
       <w:r>
         <w:rPr>
@@ -1245,7 +1339,23 @@
           <w:sz w:val="24"/>
           <w:szCs w:val="24"/>
         </w:rPr>
-        <w:t>{{date3}}</w:t>
+        <w:t>||</w:t>
+      </w:r>
+      <w:r>
+        <w:rPr>
+          <w:color w:val="000000" w:themeColor="text1"/>
+          <w:sz w:val="24"/>
+          <w:szCs w:val="24"/>
+        </w:rPr>
+        <w:t>date3</w:t>
+      </w:r>
+      <w:r>
+        <w:rPr>
+          <w:color w:val="000000" w:themeColor="text1"/>
+          <w:sz w:val="24"/>
+          <w:szCs w:val="24"/>
+        </w:rPr>
+        <w:t>||</w:t>
       </w:r>
       <w:r>
         <w:rPr>
@@ -1293,7 +1403,31 @@
           <w:sz w:val="24"/>
           <w:szCs w:val="24"/>
         </w:rPr>
-        <w:t xml:space="preserve">{{amount4}} </w:t>
+        <w:t>||</w:t>
+      </w:r>
+      <w:r>
+        <w:rPr>
+          <w:color w:val="000000" w:themeColor="text1"/>
+          <w:sz w:val="24"/>
+          <w:szCs w:val="24"/>
+        </w:rPr>
+        <w:t>amount4</w:t>
+      </w:r>
+      <w:r>
+        <w:rPr>
+          <w:color w:val="000000" w:themeColor="text1"/>
+          <w:sz w:val="24"/>
+          <w:szCs w:val="24"/>
+        </w:rPr>
+        <w:t>||</w:t>
+      </w:r>
+      <w:r>
+        <w:rPr>
+          <w:color w:val="000000" w:themeColor="text1"/>
+          <w:sz w:val="24"/>
+          <w:szCs w:val="24"/>
+        </w:rPr>
+        <w:t xml:space="preserve"> </w:t>
       </w:r>
       <w:r>
         <w:rPr>
@@ -1309,7 +1443,23 @@
           <w:sz w:val="24"/>
           <w:szCs w:val="24"/>
         </w:rPr>
-        <w:t>{{date4}}</w:t>
+        <w:t>||</w:t>
+      </w:r>
+      <w:r>
+        <w:rPr>
+          <w:color w:val="000000" w:themeColor="text1"/>
+          <w:sz w:val="24"/>
+          <w:szCs w:val="24"/>
+        </w:rPr>
+        <w:t>date4</w:t>
+      </w:r>
+      <w:r>
+        <w:rPr>
+          <w:color w:val="000000" w:themeColor="text1"/>
+          <w:sz w:val="24"/>
+          <w:szCs w:val="24"/>
+        </w:rPr>
+        <w:t>||</w:t>
       </w:r>
       <w:r>
         <w:rPr>
@@ -1357,7 +1507,31 @@
           <w:sz w:val="24"/>
           <w:szCs w:val="24"/>
         </w:rPr>
-        <w:t xml:space="preserve">{{amount5}} </w:t>
+        <w:t>||</w:t>
+      </w:r>
+      <w:r>
+        <w:rPr>
+          <w:color w:val="000000" w:themeColor="text1"/>
+          <w:sz w:val="24"/>
+          <w:szCs w:val="24"/>
+        </w:rPr>
+        <w:t>amount5</w:t>
+      </w:r>
+      <w:r>
+        <w:rPr>
+          <w:color w:val="000000" w:themeColor="text1"/>
+          <w:sz w:val="24"/>
+          <w:szCs w:val="24"/>
+        </w:rPr>
+        <w:t>||</w:t>
+      </w:r>
+      <w:r>
+        <w:rPr>
+          <w:color w:val="000000" w:themeColor="text1"/>
+          <w:sz w:val="24"/>
+          <w:szCs w:val="24"/>
+        </w:rPr>
+        <w:t xml:space="preserve"> </w:t>
       </w:r>
       <w:r>
         <w:rPr>
@@ -1373,7 +1547,23 @@
           <w:sz w:val="24"/>
           <w:szCs w:val="24"/>
         </w:rPr>
-        <w:t>{{date5}}</w:t>
+        <w:t>||</w:t>
+      </w:r>
+      <w:r>
+        <w:rPr>
+          <w:color w:val="000000" w:themeColor="text1"/>
+          <w:sz w:val="24"/>
+          <w:szCs w:val="24"/>
+        </w:rPr>
+        <w:t>date5</w:t>
+      </w:r>
+      <w:r>
+        <w:rPr>
+          <w:color w:val="000000" w:themeColor="text1"/>
+          <w:sz w:val="24"/>
+          <w:szCs w:val="24"/>
+        </w:rPr>
+        <w:t>||</w:t>
       </w:r>
       <w:r>
         <w:rPr>
@@ -1421,7 +1611,31 @@
           <w:sz w:val="24"/>
           <w:szCs w:val="24"/>
         </w:rPr>
-        <w:t xml:space="preserve">{{amount6}} </w:t>
+        <w:t>||</w:t>
+      </w:r>
+      <w:r>
+        <w:rPr>
+          <w:color w:val="000000" w:themeColor="text1"/>
+          <w:sz w:val="24"/>
+          <w:szCs w:val="24"/>
+        </w:rPr>
+        <w:t>amount6</w:t>
+      </w:r>
+      <w:r>
+        <w:rPr>
+          <w:color w:val="000000" w:themeColor="text1"/>
+          <w:sz w:val="24"/>
+          <w:szCs w:val="24"/>
+        </w:rPr>
+        <w:t>||</w:t>
+      </w:r>
+      <w:r>
+        <w:rPr>
+          <w:color w:val="000000" w:themeColor="text1"/>
+          <w:sz w:val="24"/>
+          <w:szCs w:val="24"/>
+        </w:rPr>
+        <w:t xml:space="preserve"> </w:t>
       </w:r>
       <w:r>
         <w:rPr>
@@ -1437,7 +1651,23 @@
           <w:sz w:val="24"/>
           <w:szCs w:val="24"/>
         </w:rPr>
-        <w:t>{{date6}}</w:t>
+        <w:t>||</w:t>
+      </w:r>
+      <w:r>
+        <w:rPr>
+          <w:color w:val="000000" w:themeColor="text1"/>
+          <w:sz w:val="24"/>
+          <w:szCs w:val="24"/>
+        </w:rPr>
+        <w:t>date6</w:t>
+      </w:r>
+      <w:r>
+        <w:rPr>
+          <w:color w:val="000000" w:themeColor="text1"/>
+          <w:sz w:val="24"/>
+          <w:szCs w:val="24"/>
+        </w:rPr>
+        <w:t>||</w:t>
       </w:r>
       <w:r>
         <w:rPr>
@@ -1598,7 +1828,7 @@
           <w:sz w:val="24"/>
           <w:szCs w:val="24"/>
         </w:rPr>
-        <w:t>{{</w:t>
+        <w:t>||</w:t>
       </w:r>
       <w:proofErr w:type="spellStart"/>
       <w:r>
@@ -1618,7 +1848,7 @@
           <w:sz w:val="24"/>
           <w:szCs w:val="24"/>
         </w:rPr>
-        <w:t>}}</w:t>
+        <w:t>||</w:t>
       </w:r>
     </w:p>
     <w:p>
@@ -1980,8 +2210,7 @@
           <w:sz w:val="24"/>
           <w:szCs w:val="24"/>
         </w:rPr>
-        <w:tab/>
-        <w:t>{{</w:t>
+        <w:t>||</w:t>
       </w:r>
       <w:proofErr w:type="spellStart"/>
       <w:r>
@@ -1999,48 +2228,55 @@
           <w:sz w:val="24"/>
           <w:szCs w:val="24"/>
         </w:rPr>
-        <w:t>}}</w:t>
-      </w:r>
-      <w:r>
-        <w:rPr>
-          <w:b/>
-          <w:sz w:val="24"/>
-          <w:szCs w:val="24"/>
-        </w:rPr>
-        <w:tab/>
-      </w:r>
-      <w:r>
-        <w:rPr>
-          <w:b/>
-          <w:sz w:val="24"/>
-          <w:szCs w:val="24"/>
-        </w:rPr>
-        <w:tab/>
-      </w:r>
-      <w:r>
-        <w:rPr>
-          <w:b/>
-          <w:sz w:val="24"/>
-          <w:szCs w:val="24"/>
-        </w:rPr>
-        <w:tab/>
-      </w:r>
-      <w:r>
-        <w:rPr>
-          <w:b/>
-          <w:sz w:val="24"/>
-          <w:szCs w:val="24"/>
-        </w:rPr>
-        <w:tab/>
-      </w:r>
-      <w:r>
-        <w:rPr>
-          <w:b/>
-          <w:sz w:val="24"/>
-          <w:szCs w:val="24"/>
-        </w:rPr>
-        <w:tab/>
-        <w:t>{{</w:t>
+        <w:t>||</w:t>
+      </w:r>
+      <w:r>
+        <w:rPr>
+          <w:b/>
+          <w:sz w:val="24"/>
+          <w:szCs w:val="24"/>
+        </w:rPr>
+        <w:tab/>
+      </w:r>
+      <w:r>
+        <w:rPr>
+          <w:b/>
+          <w:sz w:val="24"/>
+          <w:szCs w:val="24"/>
+        </w:rPr>
+        <w:tab/>
+      </w:r>
+      <w:r>
+        <w:rPr>
+          <w:b/>
+          <w:sz w:val="24"/>
+          <w:szCs w:val="24"/>
+        </w:rPr>
+        <w:tab/>
+      </w:r>
+      <w:r>
+        <w:rPr>
+          <w:b/>
+          <w:sz w:val="24"/>
+          <w:szCs w:val="24"/>
+        </w:rPr>
+        <w:tab/>
+      </w:r>
+      <w:r>
+        <w:rPr>
+          <w:b/>
+          <w:sz w:val="24"/>
+          <w:szCs w:val="24"/>
+        </w:rPr>
+        <w:tab/>
+      </w:r>
+      <w:r>
+        <w:rPr>
+          <w:b/>
+          <w:sz w:val="24"/>
+          <w:szCs w:val="24"/>
+        </w:rPr>
+        <w:t>||</w:t>
       </w:r>
       <w:proofErr w:type="spellStart"/>
       <w:r>
@@ -2058,7 +2294,7 @@
           <w:sz w:val="24"/>
           <w:szCs w:val="24"/>
         </w:rPr>
-        <w:t>}}</w:t>
+        <w:t>||</w:t>
       </w:r>
     </w:p>
     <w:p>
@@ -2073,12 +2309,6 @@
         </w:tabs>
         <w:ind w:left="4320" w:hanging="4320"/>
       </w:pPr>
-      <w:r>
-        <w:rPr>
-          <w:b/>
-        </w:rPr>
-        <w:tab/>
-      </w:r>
       <w:r>
         <w:rPr>
           <w:b/>

</xml_diff>